<commit_message>
25/8 Docx updates & CSS updates
</commit_message>
<xml_diff>
--- a/ClimbingBoard.docx
+++ b/ClimbingBoard.docx
@@ -4,19 +4,28 @@
   <w:body>
     <w:p>
       <w:pPr>
-        <w:rPr>
-          <w:rtl/>
-        </w:rPr>
-      </w:pPr>
-      <w:r>
-        <w:rPr>
-          <w:rFonts w:hint="cs"/>
+        <w:jc w:val="center"/>
+        <w:rPr>
+          <w:sz w:val="28"/>
+          <w:szCs w:val="28"/>
+          <w:rtl/>
+        </w:rPr>
+      </w:pPr>
+      <w:r>
+        <w:rPr>
+          <w:rFonts w:hint="cs"/>
+          <w:sz w:val="28"/>
+          <w:szCs w:val="28"/>
           <w:rtl/>
         </w:rPr>
         <w:t xml:space="preserve">חלק א פרויקט אישי  - </w:t>
       </w:r>
       <w:proofErr w:type="spellStart"/>
       <w:r>
+        <w:rPr>
+          <w:sz w:val="28"/>
+          <w:szCs w:val="28"/>
+        </w:rPr>
         <w:t>ClimbingBoard</w:t>
       </w:r>
       <w:proofErr w:type="spellEnd"/>
@@ -30,6 +39,7 @@
     </w:p>
     <w:p>
       <w:pPr>
+        <w:pStyle w:val="IntenseQuote"/>
         <w:rPr>
           <w:rtl/>
         </w:rPr>
@@ -44,6 +54,7 @@
     </w:p>
     <w:p>
       <w:pPr>
+        <w:pStyle w:val="IntenseQuote"/>
         <w:rPr>
           <w:rtl/>
         </w:rPr>
@@ -62,15 +73,15 @@
           <w:noProof/>
         </w:rPr>
         <w:drawing>
-          <wp:anchor distT="0" distB="0" distL="114300" distR="114300" simplePos="0" relativeHeight="251659264" behindDoc="1" locked="0" layoutInCell="1" allowOverlap="1" wp14:anchorId="6747CFC6" wp14:editId="48FADC96">
+          <wp:anchor distT="0" distB="0" distL="114300" distR="114300" simplePos="0" relativeHeight="251659264" behindDoc="1" locked="0" layoutInCell="1" allowOverlap="1" wp14:anchorId="6747CFC6" wp14:editId="1E3D7B92">
             <wp:simplePos x="0" y="0"/>
-            <wp:positionH relativeFrom="column">
-              <wp:posOffset>1976120</wp:posOffset>
+            <wp:positionH relativeFrom="margin">
+              <wp:align>right</wp:align>
             </wp:positionH>
             <wp:positionV relativeFrom="paragraph">
-              <wp:posOffset>278765</wp:posOffset>
+              <wp:posOffset>280035</wp:posOffset>
             </wp:positionV>
-            <wp:extent cx="3298190" cy="3298190"/>
+            <wp:extent cx="5463540" cy="3298190"/>
             <wp:effectExtent l="0" t="0" r="0" b="0"/>
             <wp:wrapSquare wrapText="bothSides"/>
             <wp:docPr id="1" name="Picture 1" descr="Training Board FingerBoard 2.0 - Kibuba, Adventure on the Horizon: Online  Store with Mountaineering Equipment"/>
@@ -111,7 +122,7 @@
                   <pic:spPr bwMode="auto">
                     <a:xfrm>
                       <a:off x="0" y="0"/>
-                      <a:ext cx="3298190" cy="3298190"/>
+                      <a:ext cx="5463540" cy="3298190"/>
                     </a:xfrm>
                     <a:prstGeom prst="rect">
                       <a:avLst/>
@@ -146,7 +157,13 @@
     <w:p/>
     <w:p/>
     <w:p/>
-    <w:p/>
+    <w:p>
+      <w:pPr>
+        <w:rPr>
+          <w:rFonts w:hint="cs"/>
+        </w:rPr>
+      </w:pPr>
+    </w:p>
     <w:p>
       <w:pPr>
         <w:pStyle w:val="ListParagraph"/>
@@ -445,7 +462,6 @@
           <w:rFonts w:hint="cs"/>
           <w:rtl/>
         </w:rPr>
-        <w:lastRenderedPageBreak/>
         <w:t>מגוון מסלולים שונים לבחירת המשתמש</w:t>
       </w:r>
     </w:p>
@@ -464,6 +480,9 @@
         </w:numPr>
       </w:pPr>
       <w:r>
+        <w:rPr>
+          <w:noProof/>
+        </w:rPr>
         <mc:AlternateContent>
           <mc:Choice Requires="wpg">
             <w:drawing>
@@ -499,7 +518,7 @@
                         </a:xfrm>
                       </wpg:grpSpPr>
                       <wpg:grpSp>
-                        <wpg:cNvPr id="1" name="Group 1">
+                        <wpg:cNvPr id="2" name="Group 1">
                           <a:extLst>
                             <a:ext uri="{FF2B5EF4-FFF2-40B4-BE49-F238E27FC236}">
                               <a16:creationId xmlns:a16="http://schemas.microsoft.com/office/drawing/2014/main" id="{FC3B648C-775A-1A0E-4D40-B978A49CEA8F}"/>
@@ -954,7 +973,7 @@
                         </wps:wsp>
                       </wpg:grpSp>
                       <wps:wsp>
-                        <wps:cNvPr id="2" name="Straight Arrow Connector 2">
+                        <wps:cNvPr id="11" name="Straight Arrow Connector 2">
                           <a:extLst>
                             <a:ext uri="{FF2B5EF4-FFF2-40B4-BE49-F238E27FC236}">
                               <a16:creationId xmlns:a16="http://schemas.microsoft.com/office/drawing/2014/main" id="{4FF6371E-5F31-795F-3F1C-6B2A4E4E0DFC}"/>
@@ -1007,8 +1026,8 @@
           </mc:Choice>
           <mc:Fallback>
             <w:pict>
-              <v:group w14:anchorId="143E327B" id="Group 21" o:spid="_x0000_s1026" style="position:absolute;left:0;text-align:left;margin-left:-51.7pt;margin-top:23.5pt;width:473.25pt;height:148.05pt;z-index:251661312;mso-position-horizontal-relative:margin;mso-width-relative:margin;mso-height-relative:margin" coordsize="80162,15443" o:gfxdata="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">
-                <v:group id="Group 1" o:spid="_x0000_s1027" style="position:absolute;width:80162;height:15443" coordsize="80162,15443" o:gfxdata="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">
+              <v:group w14:anchorId="143E327B" id="Group 21" o:spid="_x0000_s1026" style="position:absolute;left:0;text-align:left;margin-left:-51.7pt;margin-top:23.5pt;width:473.25pt;height:148.05pt;z-index:251661312;mso-position-horizontal-relative:margin;mso-width-relative:margin;mso-height-relative:margin" coordsize="80162,15443" o:gfxdata="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">
+                <v:group id="Group 1" o:spid="_x0000_s1027" style="position:absolute;width:80162;height:15443" coordsize="80162,15443" o:gfxdata="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">
                   <v:roundrect id="Rectangle: Rounded Corners 3" o:spid="_x0000_s1028" style="position:absolute;width:14224;height:5892;visibility:visible;mso-wrap-style:square;v-text-anchor:middle" arcsize="10923f" o:gfxdata="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" fillcolor="#4472c4 [3204]" strokecolor="#1f3763 [1604]" strokeweight="1pt">
                     <v:stroke joinstyle="miter"/>
                     <v:textbox>
@@ -1186,7 +1205,7 @@
                     <v:stroke endarrow="block" joinstyle="miter"/>
                   </v:shape>
                 </v:group>
-                <v:shape id="Straight Arrow Connector 2" o:spid="_x0000_s1036" type="#_x0000_t32" style="position:absolute;left:37693;top:7620;width:7417;height:0;visibility:visible;mso-wrap-style:square" o:connectortype="straight" o:gfxdata="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" strokecolor="#4472c4 [3204]" strokeweight=".5pt">
+                <v:shape id="Straight Arrow Connector 2" o:spid="_x0000_s1036" type="#_x0000_t32" style="position:absolute;left:37693;top:7620;width:7417;height:0;visibility:visible;mso-wrap-style:square" o:connectortype="straight" o:gfxdata="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" strokecolor="#4472c4 [3204]" strokeweight=".5pt">
                   <v:stroke endarrow="block" joinstyle="miter"/>
                 </v:shape>
                 <w10:wrap anchorx="margin"/>
@@ -1394,14 +1413,7 @@
           <w:rFonts w:hint="cs"/>
           <w:rtl/>
         </w:rPr>
-        <w:t xml:space="preserve">טבלת משתמשים: </w:t>
-      </w:r>
-      <w:r>
-        <w:rPr>
-          <w:rFonts w:hint="cs"/>
-          <w:rtl/>
-        </w:rPr>
-        <w:t>טבלה של כלל המשתמשים אשר תכיל את התוכן הנדרש בסעיף ה'</w:t>
+        <w:t>טבלת משתמשים: טבלה של כלל המשתמשים אשר תכיל את התוכן הנדרש בסעיף ה'</w:t>
       </w:r>
     </w:p>
     <w:p>
@@ -1437,6 +1449,7 @@
         </w:numPr>
       </w:pPr>
       <w:r>
+        <w:lastRenderedPageBreak/>
         <w:t>Name – String</w:t>
       </w:r>
     </w:p>
@@ -1480,6 +1493,7 @@
         <w:t xml:space="preserve"> – </w:t>
       </w:r>
       <w:proofErr w:type="spellStart"/>
+      <w:proofErr w:type="gramStart"/>
       <w:r>
         <w:t>LookUp</w:t>
       </w:r>
@@ -1487,6 +1501,7 @@
       <w:r>
         <w:t>(</w:t>
       </w:r>
+      <w:proofErr w:type="gramEnd"/>
       <w:r>
         <w:t>All the Climbing Grades According to EU list from 5a – 9c)</w:t>
       </w:r>
@@ -1516,8 +1531,13 @@
         <w:t xml:space="preserve"> (</w:t>
       </w:r>
       <w:proofErr w:type="spellStart"/>
-      <w:r>
-        <w:t>Crimp,Sloper,Pocket</w:t>
+      <w:proofErr w:type="gramStart"/>
+      <w:r>
+        <w:t>Crimp,Sloper</w:t>
+      </w:r>
+      <w:proofErr w:type="gramEnd"/>
+      <w:r>
+        <w:t>,Pocket</w:t>
       </w:r>
       <w:proofErr w:type="spellEnd"/>
       <w:r>
@@ -1562,6 +1582,7 @@
         <w:t xml:space="preserve">Level – </w:t>
       </w:r>
       <w:proofErr w:type="spellStart"/>
+      <w:proofErr w:type="gramStart"/>
       <w:r>
         <w:t>LookUp</w:t>
       </w:r>
@@ -1570,6 +1591,7 @@
         <w:t>(</w:t>
       </w:r>
       <w:proofErr w:type="spellStart"/>
+      <w:proofErr w:type="gramEnd"/>
       <w:r>
         <w:t>Easy,Medium,Hard</w:t>
       </w:r>
@@ -1604,12 +1626,17 @@
         <w:t>–</w:t>
       </w:r>
       <w:r>
-        <w:t xml:space="preserve"> Time</w:t>
+        <w:t xml:space="preserve"> </w:t>
+      </w:r>
+      <w:proofErr w:type="gramStart"/>
+      <w:r>
+        <w:t>Time</w:t>
       </w:r>
       <w:r>
         <w:t>(</w:t>
       </w:r>
       <w:proofErr w:type="spellStart"/>
+      <w:proofErr w:type="gramEnd"/>
       <w:r>
         <w:t>Minutes&amp;Seconds</w:t>
       </w:r>
@@ -1652,7 +1679,6 @@
         <w:pStyle w:val="ListParagraph"/>
         <w:ind w:left="1800"/>
         <w:rPr>
-          <w:rFonts w:hint="cs"/>
           <w:rtl/>
         </w:rPr>
       </w:pPr>
@@ -1671,7 +1697,6 @@
           <w:numId w:val="15"/>
         </w:numPr>
         <w:rPr>
-          <w:rFonts w:hint="cs"/>
           <w:rtl/>
         </w:rPr>
       </w:pPr>
@@ -1827,7 +1852,6 @@
           <w:rFonts w:hint="cs"/>
           <w:rtl/>
         </w:rPr>
-        <w:lastRenderedPageBreak/>
         <w:t xml:space="preserve">אסטטית </w:t>
       </w:r>
       <w:r>
@@ -1965,8 +1989,81 @@
     </w:p>
     <w:p>
       <w:pPr>
-        <w:pStyle w:val="ListParagraph"/>
-      </w:pPr>
+        <w:rPr>
+          <w:rtl/>
+        </w:rPr>
+      </w:pPr>
+    </w:p>
+    <w:p>
+      <w:pPr>
+        <w:rPr>
+          <w:rtl/>
+        </w:rPr>
+      </w:pPr>
+    </w:p>
+    <w:p>
+      <w:pPr>
+        <w:rPr>
+          <w:rtl/>
+        </w:rPr>
+      </w:pPr>
+    </w:p>
+    <w:p>
+      <w:pPr>
+        <w:rPr>
+          <w:rtl/>
+        </w:rPr>
+      </w:pPr>
+    </w:p>
+    <w:p>
+      <w:pPr>
+        <w:rPr>
+          <w:rtl/>
+        </w:rPr>
+      </w:pPr>
+    </w:p>
+    <w:p>
+      <w:pPr>
+        <w:rPr>
+          <w:rtl/>
+        </w:rPr>
+      </w:pPr>
+    </w:p>
+    <w:p>
+      <w:pPr>
+        <w:rPr>
+          <w:rtl/>
+        </w:rPr>
+      </w:pPr>
+    </w:p>
+    <w:p>
+      <w:pPr>
+        <w:rPr>
+          <w:rtl/>
+        </w:rPr>
+      </w:pPr>
+    </w:p>
+    <w:p>
+      <w:pPr>
+        <w:rPr>
+          <w:rtl/>
+        </w:rPr>
+      </w:pPr>
+    </w:p>
+    <w:p>
+      <w:pPr>
+        <w:rPr>
+          <w:rFonts w:hint="cs"/>
+          <w:rtl/>
+        </w:rPr>
+      </w:pPr>
+      <w:r>
+        <w:rPr>
+          <w:rFonts w:hint="cs"/>
+          <w:rtl/>
+        </w:rPr>
+        <w:t xml:space="preserve"> </w:t>
+      </w:r>
     </w:p>
     <w:p>
       <w:pPr>
@@ -1976,9 +2073,24 @@
           <w:numId w:val="15"/>
         </w:numPr>
         <w:rPr>
-          <w:rFonts w:hint="cs"/>
-        </w:rPr>
-      </w:pPr>
+          <w:rtl/>
+        </w:rPr>
+      </w:pPr>
+      <w:proofErr w:type="spellStart"/>
+      <w:proofErr w:type="gramStart"/>
+      <w:r>
+        <w:lastRenderedPageBreak/>
+        <w:t>WireFrames</w:t>
+      </w:r>
+      <w:proofErr w:type="spellEnd"/>
+      <w:r>
+        <w:rPr>
+          <w:rFonts w:hint="cs"/>
+          <w:rtl/>
+        </w:rPr>
+        <w:t xml:space="preserve"> :</w:t>
+      </w:r>
+      <w:proofErr w:type="gramEnd"/>
       <w:r>
         <w:rPr>
           <w:rFonts w:hint="cs"/>
@@ -1986,27 +2098,6 @@
         </w:rPr>
         <w:t xml:space="preserve"> </w:t>
       </w:r>
-    </w:p>
-    <w:p>
-      <w:pPr>
-        <w:pStyle w:val="ListParagraph"/>
-        <w:rPr>
-          <w:rFonts w:hint="cs"/>
-          <w:rtl/>
-        </w:rPr>
-      </w:pPr>
-      <w:proofErr w:type="spellStart"/>
-      <w:r>
-        <w:t>WireFrames</w:t>
-      </w:r>
-      <w:proofErr w:type="spellEnd"/>
-      <w:r>
-        <w:rPr>
-          <w:rFonts w:hint="cs"/>
-          <w:rtl/>
-        </w:rPr>
-        <w:t xml:space="preserve"> : </w:t>
-      </w:r>
       <w:r>
         <w:rPr>
           <w:rtl/>
@@ -2016,12 +2107,21 @@
       <w:r>
         <w:rPr>
           <w:rFonts w:hint="cs"/>
+          <w:u w:val="single"/>
           <w:rtl/>
         </w:rPr>
         <w:t xml:space="preserve">מסך כניסה </w:t>
       </w:r>
       <w:r>
         <w:rPr>
+          <w:rFonts w:hint="cs"/>
+          <w:u w:val="single"/>
+          <w:rtl/>
+        </w:rPr>
+        <w:t>:</w:t>
+      </w:r>
+      <w:r>
+        <w:rPr>
           <w:rtl/>
         </w:rPr>
         <w:br/>
@@ -2029,6 +2129,7 @@
       <w:r>
         <w:rPr>
           <w:rFonts w:cs="Arial"/>
+          <w:noProof/>
           <w:rtl/>
         </w:rPr>
         <w:drawing>
@@ -2076,9 +2177,17 @@
       <w:r>
         <w:rPr>
           <w:rFonts w:hint="cs"/>
-          <w:rtl/>
-        </w:rPr>
-        <w:t xml:space="preserve">הערות למסך: </w:t>
+          <w:u w:val="single"/>
+          <w:rtl/>
+        </w:rPr>
+        <w:t>הערות למסך:</w:t>
+      </w:r>
+      <w:r>
+        <w:rPr>
+          <w:rFonts w:hint="cs"/>
+          <w:rtl/>
+        </w:rPr>
+        <w:t xml:space="preserve"> </w:t>
       </w:r>
       <w:r>
         <w:rPr>
@@ -2150,7 +2259,6 @@
       <w:pPr>
         <w:pStyle w:val="ListParagraph"/>
         <w:rPr>
-          <w:rFonts w:hint="cs"/>
           <w:rtl/>
         </w:rPr>
       </w:pPr>
@@ -2227,7 +2335,6 @@
       <w:pPr>
         <w:pStyle w:val="ListParagraph"/>
         <w:rPr>
-          <w:rFonts w:hint="cs"/>
           <w:rtl/>
         </w:rPr>
       </w:pPr>
@@ -2256,12 +2363,21 @@
       <w:r>
         <w:rPr>
           <w:rFonts w:hint="cs"/>
+          <w:u w:val="single"/>
           <w:rtl/>
         </w:rPr>
         <w:t xml:space="preserve">מסך אימון </w:t>
       </w:r>
       <w:r>
         <w:rPr>
+          <w:rFonts w:hint="cs"/>
+          <w:u w:val="single"/>
+          <w:rtl/>
+        </w:rPr>
+        <w:t>:</w:t>
+      </w:r>
+      <w:r>
+        <w:rPr>
           <w:rtl/>
         </w:rPr>
         <w:br/>
@@ -2269,6 +2385,7 @@
       <w:r>
         <w:rPr>
           <w:rFonts w:cs="Arial"/>
+          <w:noProof/>
           <w:rtl/>
         </w:rPr>
         <w:drawing>
@@ -2320,12 +2437,14 @@
       <w:pPr>
         <w:pStyle w:val="ListParagraph"/>
         <w:rPr>
-          <w:rtl/>
-        </w:rPr>
-      </w:pPr>
-      <w:r>
-        <w:rPr>
-          <w:rFonts w:hint="cs"/>
+          <w:u w:val="single"/>
+          <w:rtl/>
+        </w:rPr>
+      </w:pPr>
+      <w:r>
+        <w:rPr>
+          <w:rFonts w:hint="cs"/>
+          <w:u w:val="single"/>
           <w:rtl/>
         </w:rPr>
         <w:t xml:space="preserve">הערות למסך: </w:t>
@@ -2421,12 +2540,21 @@
       <w:r>
         <w:rPr>
           <w:rFonts w:hint="cs"/>
+          <w:u w:val="single"/>
           <w:rtl/>
         </w:rPr>
         <w:t>מסך היסטוריית האימונים</w:t>
       </w:r>
       <w:r>
         <w:rPr>
+          <w:rFonts w:hint="cs"/>
+          <w:u w:val="single"/>
+          <w:rtl/>
+        </w:rPr>
+        <w:t>:</w:t>
+      </w:r>
+      <w:r>
+        <w:rPr>
           <w:rtl/>
         </w:rPr>
         <w:br/>
@@ -2434,6 +2562,7 @@
       <w:r>
         <w:rPr>
           <w:rFonts w:cs="Arial"/>
+          <w:noProof/>
           <w:rtl/>
         </w:rPr>
         <w:drawing>
@@ -2501,7 +2630,6 @@
       <w:pPr>
         <w:pStyle w:val="ListParagraph"/>
         <w:rPr>
-          <w:rFonts w:hint="cs"/>
           <w:rtl/>
         </w:rPr>
       </w:pPr>
@@ -2533,76 +2661,14 @@
     </w:p>
     <w:p>
       <w:pPr>
-        <w:pStyle w:val="ListParagraph"/>
-        <w:rPr>
-          <w:rtl/>
-        </w:rPr>
-      </w:pPr>
-    </w:p>
-    <w:p>
-      <w:pPr>
-        <w:pStyle w:val="ListParagraph"/>
-        <w:rPr>
-          <w:rtl/>
-        </w:rPr>
-      </w:pPr>
-    </w:p>
-    <w:p>
-      <w:pPr>
-        <w:pStyle w:val="ListParagraph"/>
-      </w:pPr>
-    </w:p>
-    <w:p>
-      <w:pPr>
-        <w:pStyle w:val="ListParagraph"/>
-        <w:rPr>
-          <w:rtl/>
-        </w:rPr>
-      </w:pPr>
-    </w:p>
-    <w:p>
-      <w:pPr>
-        <w:pStyle w:val="ListParagraph"/>
-        <w:rPr>
-          <w:rtl/>
-        </w:rPr>
-      </w:pPr>
-    </w:p>
-    <w:p>
-      <w:pPr>
-        <w:pStyle w:val="ListParagraph"/>
-        <w:rPr>
-          <w:rFonts w:hint="cs"/>
-          <w:rtl/>
-        </w:rPr>
-      </w:pPr>
-    </w:p>
-    <w:p>
-      <w:pPr>
-        <w:pStyle w:val="ListParagraph"/>
-        <w:rPr>
-          <w:rtl/>
-        </w:rPr>
-      </w:pPr>
-    </w:p>
-    <w:p>
-      <w:pPr>
-        <w:pStyle w:val="ListParagraph"/>
-        <w:rPr>
-          <w:rFonts w:hint="cs"/>
-          <w:rtl/>
-        </w:rPr>
-      </w:pPr>
-    </w:p>
-    <w:p>
-      <w:pPr>
-        <w:pStyle w:val="ListParagraph"/>
-        <w:rPr>
-          <w:rFonts w:hint="cs"/>
-          <w:rtl/>
-        </w:rPr>
-      </w:pPr>
-      <w:r>
+        <w:rPr>
+          <w:rtl/>
+        </w:rPr>
+      </w:pPr>
+      <w:r>
+        <w:rPr>
+          <w:noProof/>
+        </w:rPr>
         <mc:AlternateContent>
           <mc:Choice Requires="wps">
             <w:drawing>
@@ -2618,7 +2684,7 @@
                 <wp:effectExtent l="38100" t="38100" r="26670" b="33020"/>
                 <wp:wrapNone/>
                 <wp:docPr id="83" name="Straight Arrow Connector 20"/>
-                <wp:cNvGraphicFramePr xmlns:a="http://schemas.openxmlformats.org/drawingml/2006/main"/>
+                <wp:cNvGraphicFramePr/>
                 <a:graphic xmlns:a="http://schemas.openxmlformats.org/drawingml/2006/main">
                   <a:graphicData uri="http://schemas.microsoft.com/office/word/2010/wordprocessingShape">
                     <wps:wsp>
@@ -2677,6 +2743,7 @@
       <w:r>
         <w:rPr>
           <w:rFonts w:cs="Arial"/>
+          <w:noProof/>
           <w:rtl/>
         </w:rPr>
         <w:drawing>
@@ -2738,6 +2805,7 @@
       <w:r>
         <w:rPr>
           <w:rFonts w:cs="Arial"/>
+          <w:noProof/>
           <w:rtl/>
         </w:rPr>
         <w:drawing>
@@ -2797,6 +2865,9 @@
         </w:drawing>
       </w:r>
       <w:r>
+        <w:rPr>
+          <w:noProof/>
+        </w:rPr>
         <mc:AlternateContent>
           <mc:Choice Requires="wps">
             <w:drawing>
@@ -2812,7 +2883,7 @@
                 <wp:effectExtent l="0" t="76200" r="0" b="25400"/>
                 <wp:wrapNone/>
                 <wp:docPr id="67" name="Connector: Elbow 12"/>
-                <wp:cNvGraphicFramePr xmlns:a="http://schemas.openxmlformats.org/drawingml/2006/main">
+                <wp:cNvGraphicFramePr>
                   <a:graphicFrameLocks xmlns:a="http://schemas.openxmlformats.org/drawingml/2006/main"/>
                 </wp:cNvGraphicFramePr>
                 <a:graphic xmlns:a="http://schemas.openxmlformats.org/drawingml/2006/main">
@@ -2877,6 +2948,9 @@
         </mc:AlternateContent>
       </w:r>
       <w:r>
+        <w:rPr>
+          <w:noProof/>
+        </w:rPr>
         <mc:AlternateContent>
           <mc:Choice Requires="wps">
             <w:drawing>
@@ -2892,7 +2966,7 @@
                 <wp:effectExtent l="0" t="76200" r="0" b="31115"/>
                 <wp:wrapNone/>
                 <wp:docPr id="66" name="Connector: Elbow 12"/>
-                <wp:cNvGraphicFramePr xmlns:a="http://schemas.openxmlformats.org/drawingml/2006/main">
+                <wp:cNvGraphicFramePr>
                   <a:graphicFrameLocks xmlns:a="http://schemas.openxmlformats.org/drawingml/2006/main"/>
                 </wp:cNvGraphicFramePr>
                 <a:graphic xmlns:a="http://schemas.openxmlformats.org/drawingml/2006/main">
@@ -2957,6 +3031,9 @@
         </mc:AlternateContent>
       </w:r>
       <w:r>
+        <w:rPr>
+          <w:noProof/>
+        </w:rPr>
         <mc:AlternateContent>
           <mc:Choice Requires="wps">
             <w:drawing>
@@ -2972,7 +3049,7 @@
                 <wp:effectExtent l="0" t="0" r="20320" b="34290"/>
                 <wp:wrapNone/>
                 <wp:docPr id="65" name="Connector: Elbow 2"/>
-                <wp:cNvGraphicFramePr xmlns:a="http://schemas.openxmlformats.org/drawingml/2006/main"/>
+                <wp:cNvGraphicFramePr/>
                 <a:graphic xmlns:a="http://schemas.openxmlformats.org/drawingml/2006/main">
                   <a:graphicData uri="http://schemas.microsoft.com/office/word/2010/wordprocessingShape">
                     <wps:wsp>
@@ -3028,6 +3105,9 @@
         </mc:AlternateContent>
       </w:r>
       <w:r>
+        <w:rPr>
+          <w:noProof/>
+        </w:rPr>
         <mc:AlternateContent>
           <mc:Choice Requires="wps">
             <w:drawing>
@@ -3043,7 +3123,7 @@
                 <wp:effectExtent l="38100" t="0" r="69215" b="59690"/>
                 <wp:wrapNone/>
                 <wp:docPr id="61" name="Straight Arrow Connector 20"/>
-                <wp:cNvGraphicFramePr xmlns:a="http://schemas.openxmlformats.org/drawingml/2006/main"/>
+                <wp:cNvGraphicFramePr/>
                 <a:graphic xmlns:a="http://schemas.openxmlformats.org/drawingml/2006/main">
                   <a:graphicData uri="http://schemas.microsoft.com/office/word/2010/wordprocessingShape">
                     <wps:wsp>
@@ -3100,6 +3180,9 @@
         </mc:AlternateContent>
       </w:r>
       <w:r>
+        <w:rPr>
+          <w:noProof/>
+        </w:rPr>
         <mc:AlternateContent>
           <mc:Choice Requires="wps">
             <w:drawing>
@@ -3115,7 +3198,7 @@
                 <wp:effectExtent l="38100" t="0" r="30480" b="98425"/>
                 <wp:wrapNone/>
                 <wp:docPr id="57" name="Connector: Elbow 12"/>
-                <wp:cNvGraphicFramePr xmlns:a="http://schemas.openxmlformats.org/drawingml/2006/main">
+                <wp:cNvGraphicFramePr>
                   <a:graphicFrameLocks xmlns:a="http://schemas.openxmlformats.org/drawingml/2006/main"/>
                 </wp:cNvGraphicFramePr>
                 <a:graphic xmlns:a="http://schemas.openxmlformats.org/drawingml/2006/main">
@@ -3179,6 +3262,9 @@
         </mc:AlternateContent>
       </w:r>
       <w:r>
+        <w:rPr>
+          <w:noProof/>
+        </w:rPr>
         <mc:AlternateContent>
           <mc:Choice Requires="wps">
             <w:drawing>
@@ -3422,6 +3508,9 @@
         </w:drawing>
       </w:r>
       <w:r>
+        <w:rPr>
+          <w:noProof/>
+        </w:rPr>
         <mc:AlternateContent>
           <mc:Choice Requires="wps">
             <w:drawing>
@@ -3437,7 +3526,7 @@
                 <wp:effectExtent l="38100" t="0" r="16510" b="60325"/>
                 <wp:wrapNone/>
                 <wp:docPr id="59" name="Connector: Elbow 12"/>
-                <wp:cNvGraphicFramePr xmlns:a="http://schemas.openxmlformats.org/drawingml/2006/main">
+                <wp:cNvGraphicFramePr>
                   <a:graphicFrameLocks xmlns:a="http://schemas.openxmlformats.org/drawingml/2006/main"/>
                 </wp:cNvGraphicFramePr>
                 <a:graphic xmlns:a="http://schemas.openxmlformats.org/drawingml/2006/main">
@@ -3502,6 +3591,9 @@
         </mc:AlternateContent>
       </w:r>
       <w:r>
+        <w:rPr>
+          <w:noProof/>
+        </w:rPr>
         <mc:AlternateContent>
           <mc:Choice Requires="wps">
             <w:drawing>
@@ -3517,7 +3609,7 @@
                 <wp:effectExtent l="0" t="0" r="69850" b="64135"/>
                 <wp:wrapNone/>
                 <wp:docPr id="58" name="Connector: Elbow 12"/>
-                <wp:cNvGraphicFramePr xmlns:a="http://schemas.openxmlformats.org/drawingml/2006/main">
+                <wp:cNvGraphicFramePr>
                   <a:graphicFrameLocks xmlns:a="http://schemas.openxmlformats.org/drawingml/2006/main"/>
                 </wp:cNvGraphicFramePr>
                 <a:graphic xmlns:a="http://schemas.openxmlformats.org/drawingml/2006/main">
@@ -3584,6 +3676,7 @@
       <w:r>
         <w:rPr>
           <w:rFonts w:cs="Arial"/>
+          <w:noProof/>
           <w:rtl/>
         </w:rPr>
         <w:drawing>
@@ -3645,6 +3738,7 @@
       <w:r>
         <w:rPr>
           <w:rFonts w:cs="Arial"/>
+          <w:noProof/>
           <w:rtl/>
         </w:rPr>
         <w:drawing>
@@ -3704,6 +3798,9 @@
         </w:drawing>
       </w:r>
       <w:r>
+        <w:rPr>
+          <w:noProof/>
+        </w:rPr>
         <mc:AlternateContent>
           <mc:Choice Requires="wps">
             <w:drawing>
@@ -3719,7 +3816,7 @@
                 <wp:effectExtent l="19050" t="0" r="67310" b="52705"/>
                 <wp:wrapNone/>
                 <wp:docPr id="56" name="Straight Arrow Connector 20"/>
-                <wp:cNvGraphicFramePr xmlns:a="http://schemas.openxmlformats.org/drawingml/2006/main"/>
+                <wp:cNvGraphicFramePr/>
                 <a:graphic xmlns:a="http://schemas.openxmlformats.org/drawingml/2006/main">
                   <a:graphicData uri="http://schemas.microsoft.com/office/word/2010/wordprocessingShape">
                     <wps:wsp>
@@ -3776,6 +3873,9 @@
         </mc:AlternateContent>
       </w:r>
       <w:r>
+        <w:rPr>
+          <w:noProof/>
+        </w:rPr>
         <mc:AlternateContent>
           <mc:Choice Requires="wps">
             <w:drawing>
@@ -3791,7 +3891,7 @@
                 <wp:effectExtent l="0" t="0" r="76200" b="60325"/>
                 <wp:wrapNone/>
                 <wp:docPr id="51" name="Straight Arrow Connector 20"/>
-                <wp:cNvGraphicFramePr xmlns:a="http://schemas.openxmlformats.org/drawingml/2006/main"/>
+                <wp:cNvGraphicFramePr/>
                 <a:graphic xmlns:a="http://schemas.openxmlformats.org/drawingml/2006/main">
                   <a:graphicData uri="http://schemas.microsoft.com/office/word/2010/wordprocessingShape">
                     <wps:wsp>
@@ -5973,6 +6073,7 @@
   <w:style w:type="character" w:default="1" w:styleId="DefaultParagraphFont">
     <w:name w:val="Default Paragraph Font"/>
     <w:uiPriority w:val="1"/>
+    <w:semiHidden/>
     <w:unhideWhenUsed/>
   </w:style>
   <w:style w:type="table" w:default="1" w:styleId="TableNormal">
@@ -6006,6 +6107,41 @@
       <w:ind w:left="720"/>
       <w:contextualSpacing/>
     </w:pPr>
+  </w:style>
+  <w:style w:type="paragraph" w:styleId="IntenseQuote">
+    <w:name w:val="Intense Quote"/>
+    <w:basedOn w:val="Normal"/>
+    <w:next w:val="Normal"/>
+    <w:link w:val="IntenseQuoteChar"/>
+    <w:uiPriority w:val="30"/>
+    <w:qFormat/>
+    <w:rsid w:val="00666073"/>
+    <w:pPr>
+      <w:pBdr>
+        <w:top w:val="single" w:sz="4" w:space="10" w:color="4472C4" w:themeColor="accent1"/>
+        <w:bottom w:val="single" w:sz="4" w:space="10" w:color="4472C4" w:themeColor="accent1"/>
+      </w:pBdr>
+      <w:spacing w:before="360" w:after="360"/>
+      <w:ind w:left="864" w:right="864"/>
+      <w:jc w:val="center"/>
+    </w:pPr>
+    <w:rPr>
+      <w:i/>
+      <w:iCs/>
+      <w:color w:val="4472C4" w:themeColor="accent1"/>
+    </w:rPr>
+  </w:style>
+  <w:style w:type="character" w:customStyle="1" w:styleId="IntenseQuoteChar">
+    <w:name w:val="Intense Quote Char"/>
+    <w:basedOn w:val="DefaultParagraphFont"/>
+    <w:link w:val="IntenseQuote"/>
+    <w:uiPriority w:val="30"/>
+    <w:rsid w:val="00666073"/>
+    <w:rPr>
+      <w:i/>
+      <w:iCs/>
+      <w:color w:val="4472C4" w:themeColor="accent1"/>
+    </w:rPr>
   </w:style>
 </w:styles>
 </file>

</xml_diff>

<commit_message>
Update for Part A
</commit_message>
<xml_diff>
--- a/ClimbingBoard.docx
+++ b/ClimbingBoard.docx
@@ -20,7 +20,6 @@
         </w:rPr>
         <w:t xml:space="preserve">חלק א פרויקט אישי  - </w:t>
       </w:r>
-      <w:proofErr w:type="spellStart"/>
       <w:r>
         <w:rPr>
           <w:sz w:val="28"/>
@@ -28,7 +27,6 @@
         </w:rPr>
         <w:t>ClimbingBoard</w:t>
       </w:r>
-      <w:proofErr w:type="spellEnd"/>
     </w:p>
     <w:p>
       <w:pPr>
@@ -157,13 +155,7 @@
     <w:p/>
     <w:p/>
     <w:p/>
-    <w:p>
-      <w:pPr>
-        <w:rPr>
-          <w:rFonts w:hint="cs"/>
-        </w:rPr>
-      </w:pPr>
-    </w:p>
+    <w:p/>
     <w:p>
       <w:pPr>
         <w:pStyle w:val="ListParagraph"/>
@@ -189,11 +181,9 @@
           <w:rtl/>
         </w:rPr>
       </w:pPr>
-      <w:proofErr w:type="spellStart"/>
       <w:r>
         <w:t>ClimbingBoard</w:t>
       </w:r>
-      <w:proofErr w:type="spellEnd"/>
       <w:r>
         <w:rPr>
           <w:rFonts w:hint="cs"/>
@@ -215,11 +205,9 @@
         </w:rPr>
         <w:t xml:space="preserve">האפיקציה תאפשר למטפסים אימונים משלימים מסוג </w:t>
       </w:r>
-      <w:proofErr w:type="spellStart"/>
       <w:r>
         <w:t>Endruance</w:t>
       </w:r>
-      <w:proofErr w:type="spellEnd"/>
       <w:r>
         <w:rPr>
           <w:rFonts w:hint="cs"/>
@@ -241,17 +229,15 @@
         </w:rPr>
         <w:t>בתחילת האימון המשתמש יבחר ברמת הקושי, ובעת השימוש ב</w:t>
       </w:r>
-      <w:proofErr w:type="spellStart"/>
       <w:r>
         <w:t>HangBoard</w:t>
       </w:r>
-      <w:proofErr w:type="spellEnd"/>
-      <w:r>
-        <w:rPr>
-          <w:rFonts w:hint="cs"/>
-          <w:rtl/>
-        </w:rPr>
-        <w:t xml:space="preserve"> האישי שלו , יעקוב אחר הנחיות האלפיקציה שיתנו לו להתמודד עם הוראות תנועה אשר מדמות טיפוס במצוק בעודו בבית. </w:t>
+      <w:r>
+        <w:rPr>
+          <w:rFonts w:hint="cs"/>
+          <w:rtl/>
+        </w:rPr>
+        <w:t xml:space="preserve"> האישי שלו , יעקוב אחר הנחיות האלפיקציה שיתנו לו להתמודד עם הוראות תנועה אשר מדמות טיפוס במצוק בעודו בבית.</w:t>
       </w:r>
     </w:p>
     <w:p>
@@ -308,11 +294,9 @@
         </w:rPr>
         <w:t xml:space="preserve">היוזרים הם מטפסים אשר מחזיקים מכשיר </w:t>
       </w:r>
-      <w:proofErr w:type="spellStart"/>
       <w:r>
         <w:t>HangBoard</w:t>
       </w:r>
-      <w:proofErr w:type="spellEnd"/>
       <w:r>
         <w:rPr>
           <w:rFonts w:hint="cs"/>
@@ -1300,7 +1284,10 @@
           <w:rFonts w:hint="cs"/>
           <w:rtl/>
         </w:rPr>
-        <w:t>אימייל</w:t>
+        <w:t xml:space="preserve">תמונה של מכשיר </w:t>
+      </w:r>
+      <w:r>
+        <w:t>HangBoard</w:t>
       </w:r>
     </w:p>
     <w:p>
@@ -1316,7 +1303,7 @@
           <w:rFonts w:hint="cs"/>
           <w:rtl/>
         </w:rPr>
-        <w:t>שם פרטי</w:t>
+        <w:t>גרפים וטבלאות להמחשת ההתקדמות והשימוש</w:t>
       </w:r>
     </w:p>
     <w:p>
@@ -1332,47 +1319,17 @@
           <w:rFonts w:hint="cs"/>
           <w:rtl/>
         </w:rPr>
-        <w:t>שם משפחה</w:t>
+        <w:t>תמונות טיפוס</w:t>
       </w:r>
     </w:p>
     <w:p>
       <w:pPr>
         <w:pStyle w:val="ListParagraph"/>
-        <w:numPr>
-          <w:ilvl w:val="0"/>
-          <w:numId w:val="8"/>
-        </w:numPr>
-      </w:pPr>
-      <w:r>
-        <w:rPr>
-          <w:rFonts w:hint="cs"/>
-          <w:rtl/>
-        </w:rPr>
-        <w:t xml:space="preserve">רמת טיפוס מקסימלית </w:t>
-      </w:r>
-    </w:p>
-    <w:p>
-      <w:pPr>
-        <w:pStyle w:val="ListParagraph"/>
-        <w:numPr>
-          <w:ilvl w:val="0"/>
-          <w:numId w:val="8"/>
-        </w:numPr>
-      </w:pPr>
-      <w:r>
-        <w:rPr>
-          <w:rFonts w:hint="cs"/>
-          <w:rtl/>
-        </w:rPr>
-        <w:t xml:space="preserve">סוג אחיזות </w:t>
-      </w:r>
-      <w:r>
-        <w:rPr>
-          <w:rFonts w:hint="cs"/>
-          <w:rtl/>
-        </w:rPr>
-        <w:t>עם חוזקה</w:t>
-      </w:r>
+        <w:ind w:left="1800"/>
+        <w:rPr>
+          <w:rtl/>
+        </w:rPr>
+      </w:pPr>
     </w:p>
     <w:p>
       <w:pPr>
@@ -1449,113 +1406,29 @@
         </w:numPr>
       </w:pPr>
       <w:r>
+        <w:t>Full</w:t>
+      </w:r>
+      <w:r>
+        <w:t>Name – Strin</w:t>
+      </w:r>
+      <w:r>
+        <w:t>g</w:t>
+      </w:r>
+    </w:p>
+    <w:p>
+      <w:pPr>
+        <w:ind w:left="720"/>
+        <w:rPr>
+          <w:rtl/>
+        </w:rPr>
+      </w:pPr>
+      <w:r>
+        <w:rPr>
+          <w:rFonts w:hint="cs"/>
+          <w:rtl/>
+        </w:rPr>
         <w:lastRenderedPageBreak/>
-        <w:t>Name – String</w:t>
-      </w:r>
-    </w:p>
-    <w:p>
-      <w:pPr>
-        <w:pStyle w:val="ListParagraph"/>
-        <w:numPr>
-          <w:ilvl w:val="0"/>
-          <w:numId w:val="12"/>
-        </w:numPr>
-      </w:pPr>
-      <w:proofErr w:type="spellStart"/>
-      <w:r>
-        <w:t>Family_Name</w:t>
-      </w:r>
-      <w:proofErr w:type="spellEnd"/>
-      <w:r>
-        <w:t xml:space="preserve"> – String</w:t>
-      </w:r>
-    </w:p>
-    <w:p>
-      <w:pPr>
-        <w:pStyle w:val="ListParagraph"/>
-        <w:numPr>
-          <w:ilvl w:val="0"/>
-          <w:numId w:val="12"/>
-        </w:numPr>
-      </w:pPr>
-      <w:proofErr w:type="spellStart"/>
-      <w:r>
-        <w:rPr>
-          <w:rFonts w:hint="cs"/>
-        </w:rPr>
-        <w:t>M</w:t>
-      </w:r>
-      <w:r>
-        <w:t>axGrade</w:t>
-      </w:r>
-      <w:proofErr w:type="spellEnd"/>
-      <w:r>
-        <w:t xml:space="preserve"> – </w:t>
-      </w:r>
-      <w:proofErr w:type="spellStart"/>
-      <w:proofErr w:type="gramStart"/>
-      <w:r>
-        <w:t>LookUp</w:t>
-      </w:r>
-      <w:proofErr w:type="spellEnd"/>
-      <w:r>
-        <w:t>(</w:t>
-      </w:r>
-      <w:proofErr w:type="gramEnd"/>
-      <w:r>
-        <w:t>All the Climbing Grades According to EU list from 5a – 9c)</w:t>
-      </w:r>
-    </w:p>
-    <w:p>
-      <w:pPr>
-        <w:pStyle w:val="ListParagraph"/>
-        <w:numPr>
-          <w:ilvl w:val="0"/>
-          <w:numId w:val="12"/>
-        </w:numPr>
-      </w:pPr>
-      <w:proofErr w:type="spellStart"/>
-      <w:r>
-        <w:t>HoldType</w:t>
-      </w:r>
-      <w:proofErr w:type="spellEnd"/>
-      <w:r>
-        <w:t xml:space="preserve"> – </w:t>
-      </w:r>
-      <w:proofErr w:type="spellStart"/>
-      <w:r>
-        <w:t>LookUp</w:t>
-      </w:r>
-      <w:proofErr w:type="spellEnd"/>
-      <w:r>
-        <w:t xml:space="preserve"> (</w:t>
-      </w:r>
-      <w:proofErr w:type="spellStart"/>
-      <w:proofErr w:type="gramStart"/>
-      <w:r>
-        <w:t>Crimp,Sloper</w:t>
-      </w:r>
-      <w:proofErr w:type="gramEnd"/>
-      <w:r>
-        <w:t>,Pocket</w:t>
-      </w:r>
-      <w:proofErr w:type="spellEnd"/>
-      <w:r>
-        <w:t>)</w:t>
-      </w:r>
-    </w:p>
-    <w:p>
-      <w:pPr>
-        <w:rPr>
-          <w:rtl/>
-        </w:rPr>
-      </w:pPr>
-      <w:r>
-        <w:rPr>
-          <w:rFonts w:hint="cs"/>
-          <w:rtl/>
-        </w:rPr>
-        <w:t xml:space="preserve">      טבלת אימונים: כלל אימוני הטיפוס שהמשתמשים ביצעו. </w:t>
+        <w:t xml:space="preserve">טבלת אימונים: כלל אימוני הטיפוס שהמשתמשים ביצעו. </w:t>
       </w:r>
     </w:p>
     <w:p>
@@ -1579,25 +1452,7 @@
         </w:numPr>
       </w:pPr>
       <w:r>
-        <w:t xml:space="preserve">Level – </w:t>
-      </w:r>
-      <w:proofErr w:type="spellStart"/>
-      <w:proofErr w:type="gramStart"/>
-      <w:r>
-        <w:t>LookUp</w:t>
-      </w:r>
-      <w:proofErr w:type="spellEnd"/>
-      <w:r>
-        <w:t>(</w:t>
-      </w:r>
-      <w:proofErr w:type="spellStart"/>
-      <w:proofErr w:type="gramEnd"/>
-      <w:r>
-        <w:t>Easy,Medium,Hard</w:t>
-      </w:r>
-      <w:proofErr w:type="spellEnd"/>
-      <w:r>
-        <w:t>)</w:t>
+        <w:t>Level – LookUp(Easy,Medium,Hard)</w:t>
       </w:r>
     </w:p>
     <w:p>
@@ -1608,7 +1463,6 @@
           <w:numId w:val="14"/>
         </w:numPr>
       </w:pPr>
-      <w:proofErr w:type="spellStart"/>
       <w:r>
         <w:rPr>
           <w:rFonts w:hint="cs"/>
@@ -1616,33 +1470,16 @@
         <w:t>C</w:t>
       </w:r>
       <w:r>
-        <w:t>limbingDuration</w:t>
-      </w:r>
-      <w:proofErr w:type="spellEnd"/>
-      <w:r>
-        <w:t xml:space="preserve"> </w:t>
+        <w:t xml:space="preserve">limbingDuration </w:t>
       </w:r>
       <w:r>
         <w:t>–</w:t>
       </w:r>
       <w:r>
-        <w:t xml:space="preserve"> </w:t>
-      </w:r>
-      <w:proofErr w:type="gramStart"/>
-      <w:r>
-        <w:t>Time</w:t>
-      </w:r>
-      <w:r>
-        <w:t>(</w:t>
-      </w:r>
-      <w:proofErr w:type="spellStart"/>
-      <w:proofErr w:type="gramEnd"/>
-      <w:r>
-        <w:t>Minutes&amp;Seconds</w:t>
-      </w:r>
-      <w:proofErr w:type="spellEnd"/>
-      <w:r>
-        <w:t>)</w:t>
+        <w:t xml:space="preserve"> Time</w:t>
+      </w:r>
+      <w:r>
+        <w:t>(Minutes&amp;Seconds)</w:t>
       </w:r>
     </w:p>
     <w:p>
@@ -1660,13 +1497,8 @@
         <w:t>T</w:t>
       </w:r>
       <w:r>
-        <w:t xml:space="preserve">ime – </w:t>
-      </w:r>
-      <w:proofErr w:type="spellStart"/>
-      <w:r>
-        <w:t>DateTime</w:t>
-      </w:r>
-      <w:proofErr w:type="spellEnd"/>
+        <w:t>ime – DateTime</w:t>
+      </w:r>
     </w:p>
     <w:p>
       <w:pPr>
@@ -1745,11 +1577,9 @@
           <w:numId w:val="10"/>
         </w:numPr>
       </w:pPr>
-      <w:proofErr w:type="spellStart"/>
       <w:r>
         <w:t>UserFriendly</w:t>
       </w:r>
-      <w:proofErr w:type="spellEnd"/>
       <w:r>
         <w:rPr>
           <w:rFonts w:hint="cs"/>
@@ -1806,11 +1636,9 @@
         </w:rPr>
         <w:t xml:space="preserve"> כיום רוב מכשירי ה</w:t>
       </w:r>
-      <w:proofErr w:type="spellStart"/>
       <w:r>
         <w:t>HangBoard</w:t>
       </w:r>
-      <w:proofErr w:type="spellEnd"/>
       <w:r>
         <w:rPr>
           <w:rFonts w:hint="cs"/>
@@ -1906,11 +1734,9 @@
         </w:rPr>
         <w:t>תמונה גדולה של מכשיר ה</w:t>
       </w:r>
-      <w:proofErr w:type="spellStart"/>
       <w:r>
         <w:t>HangBoard</w:t>
       </w:r>
-      <w:proofErr w:type="spellEnd"/>
       <w:r>
         <w:rPr>
           <w:rFonts w:hint="cs"/>
@@ -2053,7 +1879,6 @@
     <w:p>
       <w:pPr>
         <w:rPr>
-          <w:rFonts w:hint="cs"/>
           <w:rtl/>
         </w:rPr>
       </w:pPr>
@@ -2065,6 +1890,35 @@
         <w:t xml:space="preserve"> </w:t>
       </w:r>
     </w:p>
+    <w:p>
+      <w:pPr>
+        <w:rPr>
+          <w:rtl/>
+        </w:rPr>
+      </w:pPr>
+    </w:p>
+    <w:p>
+      <w:pPr>
+        <w:rPr>
+          <w:rtl/>
+        </w:rPr>
+      </w:pPr>
+    </w:p>
+    <w:p>
+      <w:pPr>
+        <w:rPr>
+          <w:rtl/>
+        </w:rPr>
+      </w:pPr>
+    </w:p>
+    <w:p>
+      <w:pPr>
+        <w:rPr>
+          <w:rtl/>
+        </w:rPr>
+      </w:pPr>
+    </w:p>
+    <w:p/>
     <w:p>
       <w:pPr>
         <w:pStyle w:val="ListParagraph"/>
@@ -2076,27 +1930,15 @@
           <w:rtl/>
         </w:rPr>
       </w:pPr>
-      <w:proofErr w:type="spellStart"/>
-      <w:proofErr w:type="gramStart"/>
-      <w:r>
-        <w:lastRenderedPageBreak/>
+      <w:r>
         <w:t>WireFrames</w:t>
       </w:r>
-      <w:proofErr w:type="spellEnd"/>
-      <w:r>
-        <w:rPr>
-          <w:rFonts w:hint="cs"/>
-          <w:rtl/>
-        </w:rPr>
-        <w:t xml:space="preserve"> :</w:t>
-      </w:r>
-      <w:proofErr w:type="gramEnd"/>
-      <w:r>
-        <w:rPr>
-          <w:rFonts w:hint="cs"/>
-          <w:rtl/>
-        </w:rPr>
-        <w:t xml:space="preserve"> </w:t>
+      <w:r>
+        <w:rPr>
+          <w:rFonts w:hint="cs"/>
+          <w:rtl/>
+        </w:rPr>
+        <w:t xml:space="preserve"> : </w:t>
       </w:r>
       <w:r>
         <w:rPr>
@@ -2129,14 +1971,13 @@
       <w:r>
         <w:rPr>
           <w:rFonts w:cs="Arial"/>
-          <w:noProof/>
           <w:rtl/>
         </w:rPr>
         <w:drawing>
-          <wp:inline distT="0" distB="0" distL="0" distR="0" wp14:anchorId="5A38BA4C" wp14:editId="78D4D721">
-            <wp:extent cx="5274310" cy="4187190"/>
-            <wp:effectExtent l="0" t="0" r="2540" b="3810"/>
-            <wp:docPr id="69" name="Picture 69"/>
+          <wp:inline distT="0" distB="0" distL="0" distR="0" wp14:anchorId="4F4BB62B" wp14:editId="07CC80A4">
+            <wp:extent cx="5274310" cy="4164330"/>
+            <wp:effectExtent l="0" t="0" r="2540" b="7620"/>
+            <wp:docPr id="14" name="Picture 14"/>
             <wp:cNvGraphicFramePr>
               <a:graphicFrameLocks xmlns:a="http://schemas.openxmlformats.org/drawingml/2006/main" noChangeAspect="1"/>
             </wp:cNvGraphicFramePr>
@@ -2156,7 +1997,7 @@
                   <pic:spPr>
                     <a:xfrm>
                       <a:off x="0" y="0"/>
-                      <a:ext cx="5274310" cy="4187190"/>
+                      <a:ext cx="5274310" cy="4164330"/>
                     </a:xfrm>
                     <a:prstGeom prst="rect">
                       <a:avLst/>
@@ -2203,13 +2044,8 @@
         <w:t xml:space="preserve">1. לאחר התחברות יופיע </w:t>
       </w:r>
       <w:r>
-        <w:t xml:space="preserve">Welcome Name </w:t>
-      </w:r>
-      <w:proofErr w:type="spellStart"/>
-      <w:r>
-        <w:t>Lastname</w:t>
-      </w:r>
-      <w:proofErr w:type="spellEnd"/>
+        <w:t>Welcome Name Lastname</w:t>
+      </w:r>
       <w:r>
         <w:rPr>
           <w:rFonts w:hint="cs"/>
@@ -2665,6 +2501,67 @@
           <w:rtl/>
         </w:rPr>
       </w:pPr>
+      <w:r>
+        <w:rPr>
+          <w:rFonts w:cs="Arial"/>
+          <w:rtl/>
+        </w:rPr>
+        <w:drawing>
+          <wp:anchor distT="0" distB="0" distL="114300" distR="114300" simplePos="0" relativeHeight="251697152" behindDoc="1" locked="0" layoutInCell="1" allowOverlap="1" wp14:anchorId="3B9B18F7" wp14:editId="4FD9D4BB">
+            <wp:simplePos x="0" y="0"/>
+            <wp:positionH relativeFrom="margin">
+              <wp:posOffset>1040508</wp:posOffset>
+            </wp:positionH>
+            <wp:positionV relativeFrom="paragraph">
+              <wp:posOffset>468347</wp:posOffset>
+            </wp:positionV>
+            <wp:extent cx="3638649" cy="2872662"/>
+            <wp:effectExtent l="0" t="0" r="0" b="4445"/>
+            <wp:wrapNone/>
+            <wp:docPr id="15" name="Picture 15"/>
+            <wp:cNvGraphicFramePr>
+              <a:graphicFrameLocks xmlns:a="http://schemas.openxmlformats.org/drawingml/2006/main" noChangeAspect="1"/>
+            </wp:cNvGraphicFramePr>
+            <a:graphic xmlns:a="http://schemas.openxmlformats.org/drawingml/2006/main">
+              <a:graphicData uri="http://schemas.openxmlformats.org/drawingml/2006/picture">
+                <pic:pic xmlns:pic="http://schemas.openxmlformats.org/drawingml/2006/picture">
+                  <pic:nvPicPr>
+                    <pic:cNvPr id="1" name=""/>
+                    <pic:cNvPicPr/>
+                  </pic:nvPicPr>
+                  <pic:blipFill>
+                    <a:blip r:embed="rId8" cstate="print">
+                      <a:extLst>
+                        <a:ext uri="{28A0092B-C50C-407E-A947-70E740481C1C}">
+                          <a14:useLocalDpi xmlns:a14="http://schemas.microsoft.com/office/drawing/2010/main" val="0"/>
+                        </a:ext>
+                      </a:extLst>
+                    </a:blip>
+                    <a:stretch>
+                      <a:fillRect/>
+                    </a:stretch>
+                  </pic:blipFill>
+                  <pic:spPr>
+                    <a:xfrm>
+                      <a:off x="0" y="0"/>
+                      <a:ext cx="3638649" cy="2872662"/>
+                    </a:xfrm>
+                    <a:prstGeom prst="rect">
+                      <a:avLst/>
+                    </a:prstGeom>
+                  </pic:spPr>
+                </pic:pic>
+              </a:graphicData>
+            </a:graphic>
+            <wp14:sizeRelH relativeFrom="margin">
+              <wp14:pctWidth>0</wp14:pctWidth>
+            </wp14:sizeRelH>
+            <wp14:sizeRelV relativeFrom="margin">
+              <wp14:pctHeight>0</wp14:pctHeight>
+            </wp14:sizeRelV>
+          </wp:anchor>
+        </w:drawing>
+      </w:r>
       <w:r>
         <w:rPr>
           <w:noProof/>
@@ -2804,74 +2701,12 @@
       </w:r>
       <w:r>
         <w:rPr>
-          <w:rFonts w:cs="Arial"/>
-          <w:noProof/>
-          <w:rtl/>
-        </w:rPr>
-        <w:drawing>
-          <wp:anchor distT="0" distB="0" distL="114300" distR="114300" simplePos="0" relativeHeight="251691008" behindDoc="1" locked="0" layoutInCell="1" allowOverlap="1" wp14:anchorId="27E39B3A" wp14:editId="396FF12F">
-            <wp:simplePos x="0" y="0"/>
-            <wp:positionH relativeFrom="column">
-              <wp:posOffset>960717</wp:posOffset>
-            </wp:positionH>
-            <wp:positionV relativeFrom="paragraph">
-              <wp:posOffset>471469</wp:posOffset>
-            </wp:positionV>
-            <wp:extent cx="3719739" cy="2952377"/>
-            <wp:effectExtent l="0" t="0" r="0" b="635"/>
-            <wp:wrapNone/>
-            <wp:docPr id="70" name="Picture 70"/>
-            <wp:cNvGraphicFramePr>
-              <a:graphicFrameLocks xmlns:a="http://schemas.openxmlformats.org/drawingml/2006/main" noChangeAspect="1"/>
-            </wp:cNvGraphicFramePr>
-            <a:graphic xmlns:a="http://schemas.openxmlformats.org/drawingml/2006/main">
-              <a:graphicData uri="http://schemas.openxmlformats.org/drawingml/2006/picture">
-                <pic:pic xmlns:pic="http://schemas.openxmlformats.org/drawingml/2006/picture">
-                  <pic:nvPicPr>
-                    <pic:cNvPr id="1" name=""/>
-                    <pic:cNvPicPr/>
-                  </pic:nvPicPr>
-                  <pic:blipFill>
-                    <a:blip r:embed="rId8">
-                      <a:extLst>
-                        <a:ext uri="{28A0092B-C50C-407E-A947-70E740481C1C}">
-                          <a14:useLocalDpi xmlns:a14="http://schemas.microsoft.com/office/drawing/2010/main" val="0"/>
-                        </a:ext>
-                      </a:extLst>
-                    </a:blip>
-                    <a:stretch>
-                      <a:fillRect/>
-                    </a:stretch>
-                  </pic:blipFill>
-                  <pic:spPr>
-                    <a:xfrm>
-                      <a:off x="0" y="0"/>
-                      <a:ext cx="3719739" cy="2952377"/>
-                    </a:xfrm>
-                    <a:prstGeom prst="rect">
-                      <a:avLst/>
-                    </a:prstGeom>
-                  </pic:spPr>
-                </pic:pic>
-              </a:graphicData>
-            </a:graphic>
-            <wp14:sizeRelH relativeFrom="page">
-              <wp14:pctWidth>0</wp14:pctWidth>
-            </wp14:sizeRelH>
-            <wp14:sizeRelV relativeFrom="page">
-              <wp14:pctHeight>0</wp14:pctHeight>
-            </wp14:sizeRelV>
-          </wp:anchor>
-        </w:drawing>
-      </w:r>
-      <w:r>
-        <w:rPr>
           <w:noProof/>
         </w:rPr>
         <mc:AlternateContent>
           <mc:Choice Requires="wps">
             <w:drawing>
-              <wp:anchor distT="0" distB="0" distL="114300" distR="114300" simplePos="0" relativeHeight="251689984" behindDoc="0" locked="0" layoutInCell="1" allowOverlap="1" wp14:anchorId="1F6A4ACA" wp14:editId="4CDD1A3F">
+              <wp:anchor distT="0" distB="0" distL="114300" distR="114300" simplePos="0" relativeHeight="251689984" behindDoc="0" locked="0" layoutInCell="1" allowOverlap="1" wp14:anchorId="1F6A4ACA" wp14:editId="1BF78175">
                 <wp:simplePos x="0" y="0"/>
                 <wp:positionH relativeFrom="margin">
                   <wp:posOffset>-730624</wp:posOffset>
@@ -2938,7 +2773,7 @@
           </mc:Choice>
           <mc:Fallback>
             <w:pict>
-              <v:shape w14:anchorId="0F1A1161" id="Connector: Elbow 12" o:spid="_x0000_s1026" type="#_x0000_t34" style="position:absolute;left:0;text-align:left;margin-left:-57.55pt;margin-top:94.6pt;width:137.4pt;height:230.5pt;flip:y;z-index:251689984;visibility:visible;mso-wrap-style:square;mso-width-percent:0;mso-height-percent:0;mso-wrap-distance-left:9pt;mso-wrap-distance-top:0;mso-wrap-distance-right:9pt;mso-wrap-distance-bottom:0;mso-position-horizontal:absolute;mso-position-horizontal-relative:margin;mso-position-vertical:absolute;mso-position-vertical-relative:text;mso-width-percent:0;mso-height-percent:0;mso-width-relative:margin;mso-height-relative:margin" o:gfxdata="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" adj="153" strokecolor="red" strokeweight=".5pt">
+              <v:shape w14:anchorId="77DCAEC1" id="Connector: Elbow 12" o:spid="_x0000_s1026" type="#_x0000_t34" style="position:absolute;left:0;text-align:left;margin-left:-57.55pt;margin-top:94.6pt;width:137.4pt;height:230.5pt;flip:y;z-index:251689984;visibility:visible;mso-wrap-style:square;mso-width-percent:0;mso-height-percent:0;mso-wrap-distance-left:9pt;mso-wrap-distance-top:0;mso-wrap-distance-right:9pt;mso-wrap-distance-bottom:0;mso-position-horizontal:absolute;mso-position-horizontal-relative:margin;mso-position-vertical:absolute;mso-position-vertical-relative:text;mso-width-percent:0;mso-height-percent:0;mso-width-relative:margin;mso-height-relative:margin" o:gfxdata="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" adj="153" strokecolor="red" strokeweight=".5pt">
                 <v:stroke endarrow="block"/>
                 <o:lock v:ext="edit" shapetype="f"/>
                 <w10:wrap anchorx="margin"/>
@@ -6073,7 +5908,6 @@
   <w:style w:type="character" w:default="1" w:styleId="DefaultParagraphFont">
     <w:name w:val="Default Paragraph Font"/>
     <w:uiPriority w:val="1"/>
-    <w:semiHidden/>
     <w:unhideWhenUsed/>
   </w:style>
   <w:style w:type="table" w:default="1" w:styleId="TableNormal">

</xml_diff>